<commit_message>
De smartmirror tot nu toe
very nice yes
</commit_message>
<xml_diff>
--- a/DocumentatieV2/Logboek Steven Bosch.docx
+++ b/DocumentatieV2/Logboek Steven Bosch.docx
@@ -773,13 +773,123 @@
           <w:tcPr>
             <w:tcW w:w="2300" w:type="dxa"/>
           </w:tcPr>
+          <w:p>
+            <w:r>
+              <w:t>8-6-2021</w:t>
+            </w:r>
+          </w:p>
+        </w:tc>
+        <w:tc>
+          <w:tcPr>
+            <w:tcW w:w="7058" w:type="dxa"/>
+          </w:tcPr>
+          <w:p>
+            <w:r>
+              <w:t>Gezamenlijk bedacht dat het slimmer was om het project anders te maken</w:t>
+            </w:r>
+          </w:p>
+        </w:tc>
+        <w:tc>
+          <w:tcPr>
+            <w:tcW w:w="3313" w:type="dxa"/>
+          </w:tcPr>
           <w:p/>
         </w:tc>
         <w:tc>
           <w:tcPr>
+            <w:tcW w:w="1547" w:type="dxa"/>
+          </w:tcPr>
+          <w:p/>
+        </w:tc>
+      </w:tr>
+      <w:tr>
+        <w:tc>
+          <w:tcPr>
+            <w:tcW w:w="2300" w:type="dxa"/>
+          </w:tcPr>
+          <w:p>
+            <w:r>
+              <w:t>9-6-2021</w:t>
+            </w:r>
+          </w:p>
+        </w:tc>
+        <w:tc>
+          <w:tcPr>
             <w:tcW w:w="7058" w:type="dxa"/>
           </w:tcPr>
+          <w:p>
+            <w:r>
+              <w:t>Documentatie updaten en taken verdelen</w:t>
+            </w:r>
+          </w:p>
+        </w:tc>
+        <w:tc>
+          <w:tcPr>
+            <w:tcW w:w="3313" w:type="dxa"/>
+          </w:tcPr>
           <w:p/>
+        </w:tc>
+        <w:tc>
+          <w:tcPr>
+            <w:tcW w:w="1547" w:type="dxa"/>
+          </w:tcPr>
+          <w:p/>
+        </w:tc>
+      </w:tr>
+      <w:tr>
+        <w:tc>
+          <w:tcPr>
+            <w:tcW w:w="2300" w:type="dxa"/>
+          </w:tcPr>
+          <w:p>
+            <w:r>
+              <w:t>10-6-2021</w:t>
+            </w:r>
+          </w:p>
+        </w:tc>
+        <w:tc>
+          <w:tcPr>
+            <w:tcW w:w="7058" w:type="dxa"/>
+          </w:tcPr>
+          <w:p>
+            <w:r>
+              <w:t>Documentatie (voor wat is  moest doen) af</w:t>
+            </w:r>
+          </w:p>
+        </w:tc>
+        <w:tc>
+          <w:tcPr>
+            <w:tcW w:w="3313" w:type="dxa"/>
+          </w:tcPr>
+          <w:p/>
+        </w:tc>
+        <w:tc>
+          <w:tcPr>
+            <w:tcW w:w="1547" w:type="dxa"/>
+          </w:tcPr>
+          <w:p/>
+        </w:tc>
+      </w:tr>
+      <w:tr>
+        <w:tc>
+          <w:tcPr>
+            <w:tcW w:w="2300" w:type="dxa"/>
+          </w:tcPr>
+          <w:p>
+            <w:r>
+              <w:t>11-6-2021</w:t>
+            </w:r>
+          </w:p>
+        </w:tc>
+        <w:tc>
+          <w:tcPr>
+            <w:tcW w:w="7058" w:type="dxa"/>
+          </w:tcPr>
+          <w:p>
+            <w:r>
+              <w:t>Werken aan mijn taken</w:t>
+            </w:r>
+          </w:p>
         </w:tc>
         <w:tc>
           <w:tcPr>
@@ -2823,6 +2933,24 @@
 </file>
 
 <file path=customXml/item2.xml><?xml version="1.0" encoding="utf-8"?>
+<b:Sources xmlns:b="http://schemas.openxmlformats.org/officeDocument/2006/bibliography" xmlns="http://schemas.openxmlformats.org/officeDocument/2006/bibliography" SelectedStyle="\APASixthEditionOfficeOnline.xsl" StyleName="APA" Version="6"/>
+</file>
+
+<file path=customXml/item3.xml><?xml version="1.0" encoding="utf-8"?>
+<p:properties xmlns:p="http://schemas.microsoft.com/office/2006/metadata/properties" xmlns:xsi="http://www.w3.org/2001/XMLSchema-instance" xmlns:pc="http://schemas.microsoft.com/office/infopath/2007/PartnerControls">
+  <documentManagement>
+    <jeb5123c558143d5ab1e1526e87a8da0 xmlns="b7e4e9fd-5e36-4299-889f-f6136aff670e">
+      <Terms xmlns="http://schemas.microsoft.com/office/infopath/2007/PartnerControls"/>
+    </jeb5123c558143d5ab1e1526e87a8da0>
+    <TaxCatchAll xmlns="fbafb59e-d651-4668-8e65-f7f85ceca18b"/>
+    <Cohort xmlns="b7e4e9fd-5e36-4299-889f-f6136aff670e"/>
+    <_ip_UnifiedCompliancePolicyUIAction xmlns="http://schemas.microsoft.com/sharepoint/v3" xsi:nil="true"/>
+    <_ip_UnifiedCompliancePolicyProperties xmlns="http://schemas.microsoft.com/sharepoint/v3" xsi:nil="true"/>
+  </documentManagement>
+</p:properties>
+</file>
+
+<file path=customXml/item4.xml><?xml version="1.0" encoding="utf-8"?>
 <ct:contentTypeSchema xmlns:ct="http://schemas.microsoft.com/office/2006/metadata/contentType" xmlns:ma="http://schemas.microsoft.com/office/2006/metadata/properties/metaAttributes" ct:_="" ma:_="" ma:contentTypeName="Document" ma:contentTypeID="0x0101000C5151218AB56640BDBA68249A073511" ma:contentTypeVersion="23" ma:contentTypeDescription="Een nieuw document maken." ma:contentTypeScope="" ma:versionID="a1da3f48426d5c2cead333d31125cb2a">
   <xsd:schema xmlns:xsd="http://www.w3.org/2001/XMLSchema" xmlns:xs="http://www.w3.org/2001/XMLSchema" xmlns:p="http://schemas.microsoft.com/office/2006/metadata/properties" xmlns:ns1="http://schemas.microsoft.com/sharepoint/v3" xmlns:ns2="b7e4e9fd-5e36-4299-889f-f6136aff670e" xmlns:ns3="fbafb59e-d651-4668-8e65-f7f85ceca18b" targetNamespace="http://schemas.microsoft.com/office/2006/metadata/properties" ma:root="true" ma:fieldsID="1529523bac735da72c0db022ce5932da" ns1:_="" ns2:_="" ns3:_="">
     <xsd:import namespace="http://schemas.microsoft.com/sharepoint/v3"/>
@@ -3097,24 +3225,6 @@
 </ct:contentTypeSchema>
 </file>
 
-<file path=customXml/item3.xml><?xml version="1.0" encoding="utf-8"?>
-<p:properties xmlns:p="http://schemas.microsoft.com/office/2006/metadata/properties" xmlns:xsi="http://www.w3.org/2001/XMLSchema-instance" xmlns:pc="http://schemas.microsoft.com/office/infopath/2007/PartnerControls">
-  <documentManagement>
-    <jeb5123c558143d5ab1e1526e87a8da0 xmlns="b7e4e9fd-5e36-4299-889f-f6136aff670e">
-      <Terms xmlns="http://schemas.microsoft.com/office/infopath/2007/PartnerControls"/>
-    </jeb5123c558143d5ab1e1526e87a8da0>
-    <TaxCatchAll xmlns="fbafb59e-d651-4668-8e65-f7f85ceca18b"/>
-    <Cohort xmlns="b7e4e9fd-5e36-4299-889f-f6136aff670e"/>
-    <_ip_UnifiedCompliancePolicyUIAction xmlns="http://schemas.microsoft.com/sharepoint/v3" xsi:nil="true"/>
-    <_ip_UnifiedCompliancePolicyProperties xmlns="http://schemas.microsoft.com/sharepoint/v3" xsi:nil="true"/>
-  </documentManagement>
-</p:properties>
-</file>
-
-<file path=customXml/item4.xml><?xml version="1.0" encoding="utf-8"?>
-<b:Sources xmlns:b="http://schemas.openxmlformats.org/officeDocument/2006/bibliography" xmlns="http://schemas.openxmlformats.org/officeDocument/2006/bibliography" SelectedStyle="\APASixthEditionOfficeOnline.xsl" StyleName="APA" Version="6"/>
-</file>
-
 <file path=customXml/itemProps1.xml><?xml version="1.0" encoding="utf-8"?>
 <ds:datastoreItem xmlns:ds="http://schemas.openxmlformats.org/officeDocument/2006/customXml" ds:itemID="{6F40DA26-5783-4527-A625-C0CE43C65D5C}">
   <ds:schemaRefs>
@@ -3124,6 +3234,26 @@
 </file>
 
 <file path=customXml/itemProps2.xml><?xml version="1.0" encoding="utf-8"?>
+<ds:datastoreItem xmlns:ds="http://schemas.openxmlformats.org/officeDocument/2006/customXml" ds:itemID="{15377C66-49CD-4CBA-86F6-DD1B8BFB22D9}">
+  <ds:schemaRefs>
+    <ds:schemaRef ds:uri="http://schemas.openxmlformats.org/officeDocument/2006/bibliography"/>
+  </ds:schemaRefs>
+</ds:datastoreItem>
+</file>
+
+<file path=customXml/itemProps3.xml><?xml version="1.0" encoding="utf-8"?>
+<ds:datastoreItem xmlns:ds="http://schemas.openxmlformats.org/officeDocument/2006/customXml" ds:itemID="{3BB706AB-C26C-4CBB-A714-B9A45C18FB62}">
+  <ds:schemaRefs>
+    <ds:schemaRef ds:uri="http://schemas.microsoft.com/office/2006/metadata/properties"/>
+    <ds:schemaRef ds:uri="http://schemas.microsoft.com/office/infopath/2007/PartnerControls"/>
+    <ds:schemaRef ds:uri="b7e4e9fd-5e36-4299-889f-f6136aff670e"/>
+    <ds:schemaRef ds:uri="fbafb59e-d651-4668-8e65-f7f85ceca18b"/>
+    <ds:schemaRef ds:uri="http://schemas.microsoft.com/sharepoint/v3"/>
+  </ds:schemaRefs>
+</ds:datastoreItem>
+</file>
+
+<file path=customXml/itemProps4.xml><?xml version="1.0" encoding="utf-8"?>
 <ds:datastoreItem xmlns:ds="http://schemas.openxmlformats.org/officeDocument/2006/customXml" ds:itemID="{21EEBF5C-41B1-492E-9383-0AA68F5677B2}">
   <ds:schemaRefs>
     <ds:schemaRef ds:uri="http://schemas.microsoft.com/office/2006/metadata/contentType"/>
@@ -3141,24 +3271,4 @@
     <ds:schemaRef ds:uri="http://schemas.microsoft.com/internal/obd"/>
   </ds:schemaRefs>
 </ds:datastoreItem>
-</file>
-
-<file path=customXml/itemProps3.xml><?xml version="1.0" encoding="utf-8"?>
-<ds:datastoreItem xmlns:ds="http://schemas.openxmlformats.org/officeDocument/2006/customXml" ds:itemID="{3BB706AB-C26C-4CBB-A714-B9A45C18FB62}">
-  <ds:schemaRefs>
-    <ds:schemaRef ds:uri="http://schemas.microsoft.com/office/2006/metadata/properties"/>
-    <ds:schemaRef ds:uri="http://schemas.microsoft.com/office/infopath/2007/PartnerControls"/>
-    <ds:schemaRef ds:uri="b7e4e9fd-5e36-4299-889f-f6136aff670e"/>
-    <ds:schemaRef ds:uri="fbafb59e-d651-4668-8e65-f7f85ceca18b"/>
-    <ds:schemaRef ds:uri="http://schemas.microsoft.com/sharepoint/v3"/>
-  </ds:schemaRefs>
-</ds:datastoreItem>
-</file>
-
-<file path=customXml/itemProps4.xml><?xml version="1.0" encoding="utf-8"?>
-<ds:datastoreItem xmlns:ds="http://schemas.openxmlformats.org/officeDocument/2006/customXml" ds:itemID="{15377C66-49CD-4CBA-86F6-DD1B8BFB22D9}">
-  <ds:schemaRefs>
-    <ds:schemaRef ds:uri="http://schemas.openxmlformats.org/officeDocument/2006/bibliography"/>
-  </ds:schemaRefs>
-</ds:datastoreItem>
 </file>
</xml_diff>

<commit_message>
De hele installer van de mirror
Moet nog een snelkoppeling laten maken en het python script als admin openen
</commit_message>
<xml_diff>
--- a/DocumentatieV2/Logboek Steven Bosch.docx
+++ b/DocumentatieV2/Logboek Steven Bosch.docx
@@ -315,9 +315,11 @@
             <w:tcW w:w="7087" w:type="dxa"/>
           </w:tcPr>
           <w:p>
+            <w:proofErr w:type="spellStart"/>
             <w:r>
               <w:t>Roc-teraa</w:t>
             </w:r>
+            <w:proofErr w:type="spellEnd"/>
           </w:p>
         </w:tc>
       </w:tr>
@@ -501,7 +503,23 @@
           </w:p>
           <w:p>
             <w:r>
-              <w:t>Ook is trello en gitkraken aangemaakt.</w:t>
+              <w:t xml:space="preserve">Ook is </w:t>
+            </w:r>
+            <w:proofErr w:type="spellStart"/>
+            <w:r>
+              <w:t>trello</w:t>
+            </w:r>
+            <w:proofErr w:type="spellEnd"/>
+            <w:r>
+              <w:t xml:space="preserve"> en </w:t>
+            </w:r>
+            <w:proofErr w:type="spellStart"/>
+            <w:r>
+              <w:t>gitkraken</w:t>
+            </w:r>
+            <w:proofErr w:type="spellEnd"/>
+            <w:r>
+              <w:t xml:space="preserve"> aangemaakt.</w:t>
             </w:r>
           </w:p>
         </w:tc>
@@ -520,9 +538,19 @@
             </w:r>
           </w:p>
           <w:p>
-            <w:r>
-              <w:t>Trello en Gitkraken</w:t>
-            </w:r>
+            <w:proofErr w:type="spellStart"/>
+            <w:r>
+              <w:t>Trello</w:t>
+            </w:r>
+            <w:proofErr w:type="spellEnd"/>
+            <w:r>
+              <w:t xml:space="preserve"> en </w:t>
+            </w:r>
+            <w:proofErr w:type="spellStart"/>
+            <w:r>
+              <w:t>Gitkraken</w:t>
+            </w:r>
+            <w:proofErr w:type="spellEnd"/>
           </w:p>
         </w:tc>
         <w:tc>
@@ -649,8 +677,13 @@
             <w:tcW w:w="1165" w:type="pct"/>
           </w:tcPr>
           <w:p>
-            <w:r>
-              <w:t>Hello World</w:t>
+            <w:proofErr w:type="spellStart"/>
+            <w:r>
+              <w:t>Hello</w:t>
+            </w:r>
+            <w:proofErr w:type="spellEnd"/>
+            <w:r>
+              <w:t xml:space="preserve"> World</w:t>
             </w:r>
           </w:p>
         </w:tc>
@@ -689,8 +722,21 @@
           </w:tcPr>
           <w:p>
             <w:r>
-              <w:t xml:space="preserve"> Een module werkend, Raspbian in virtual machine geinstalleerd</w:t>
-            </w:r>
+              <w:t xml:space="preserve"> Een module werkend, </w:t>
+            </w:r>
+            <w:proofErr w:type="spellStart"/>
+            <w:r>
+              <w:t>Raspbian</w:t>
+            </w:r>
+            <w:proofErr w:type="spellEnd"/>
+            <w:r>
+              <w:t xml:space="preserve"> in virtual machine </w:t>
+            </w:r>
+            <w:proofErr w:type="spellStart"/>
+            <w:r>
+              <w:t>geinstalleerd</w:t>
+            </w:r>
+            <w:proofErr w:type="spellEnd"/>
           </w:p>
           <w:p>
             <w:r>
@@ -791,7 +837,15 @@
           </w:tcPr>
           <w:p>
             <w:r>
-              <w:t xml:space="preserve">Script voor eduarte gemaakt </w:t>
+              <w:t xml:space="preserve">Script voor </w:t>
+            </w:r>
+            <w:proofErr w:type="spellStart"/>
+            <w:r>
+              <w:t>eduarte</w:t>
+            </w:r>
+            <w:proofErr w:type="spellEnd"/>
+            <w:r>
+              <w:t xml:space="preserve"> gemaakt </w:t>
             </w:r>
           </w:p>
         </w:tc>
@@ -801,8 +855,13 @@
           </w:tcPr>
           <w:p>
             <w:r>
-              <w:t>Automatische login in eduarte</w:t>
-            </w:r>
+              <w:t xml:space="preserve">Automatische login in </w:t>
+            </w:r>
+            <w:proofErr w:type="spellStart"/>
+            <w:r>
+              <w:t>eduarte</w:t>
+            </w:r>
+            <w:proofErr w:type="spellEnd"/>
           </w:p>
         </w:tc>
         <w:tc>
@@ -950,7 +1009,15 @@
           </w:tcPr>
           <w:p>
             <w:r>
-              <w:t>Documentatie (voor wat is  moest doen) af</w:t>
+              <w:t xml:space="preserve">Documentatie (voor wat </w:t>
+            </w:r>
+            <w:proofErr w:type="gramStart"/>
+            <w:r>
+              <w:t>is  moest</w:t>
+            </w:r>
+            <w:proofErr w:type="gramEnd"/>
+            <w:r>
+              <w:t xml:space="preserve"> doen) af</w:t>
             </w:r>
           </w:p>
         </w:tc>
@@ -1157,9 +1224,19 @@
             <w:tcW w:w="7058" w:type="dxa"/>
           </w:tcPr>
           <w:p>
-            <w:r>
-              <w:t>Layout verbeterd en onderzoek gedaan naar de python scripts voor het webscrapen</w:t>
-            </w:r>
+            <w:proofErr w:type="spellStart"/>
+            <w:r>
+              <w:t>Layout</w:t>
+            </w:r>
+            <w:proofErr w:type="spellEnd"/>
+            <w:r>
+              <w:t xml:space="preserve"> verbeterd en onderzoek gedaan naar de python scripts voor het </w:t>
+            </w:r>
+            <w:proofErr w:type="spellStart"/>
+            <w:r>
+              <w:t>webscrapen</w:t>
+            </w:r>
+            <w:proofErr w:type="spellEnd"/>
           </w:p>
         </w:tc>
         <w:tc>
@@ -1168,8 +1245,13 @@
           </w:tcPr>
           <w:p>
             <w:r>
-              <w:t>Nettere layout</w:t>
-            </w:r>
+              <w:t xml:space="preserve">Nettere </w:t>
+            </w:r>
+            <w:proofErr w:type="spellStart"/>
+            <w:r>
+              <w:t>layout</w:t>
+            </w:r>
+            <w:proofErr w:type="spellEnd"/>
           </w:p>
         </w:tc>
         <w:tc>
@@ -1226,8 +1308,21 @@
             <w:tcW w:w="7058" w:type="dxa"/>
           </w:tcPr>
           <w:p>
-            <w:r>
-              <w:t xml:space="preserve">Het module van eduarte rooster ingevoegd en afgewerkt </w:t>
+            <w:proofErr w:type="gramStart"/>
+            <w:r>
+              <w:t>Het module</w:t>
+            </w:r>
+            <w:proofErr w:type="gramEnd"/>
+            <w:r>
+              <w:t xml:space="preserve"> van </w:t>
+            </w:r>
+            <w:proofErr w:type="spellStart"/>
+            <w:r>
+              <w:t>eduarte</w:t>
+            </w:r>
+            <w:proofErr w:type="spellEnd"/>
+            <w:r>
+              <w:t xml:space="preserve"> rooster ingevoegd en afgewerkt </w:t>
             </w:r>
           </w:p>
         </w:tc>
@@ -1237,7 +1332,15 @@
           </w:tcPr>
           <w:p>
             <w:r>
-              <w:t>Een geupdated rooster</w:t>
+              <w:t xml:space="preserve">Een </w:t>
+            </w:r>
+            <w:proofErr w:type="spellStart"/>
+            <w:r>
+              <w:t>geupdated</w:t>
+            </w:r>
+            <w:proofErr w:type="spellEnd"/>
+            <w:r>
+              <w:t xml:space="preserve"> rooster</w:t>
             </w:r>
           </w:p>
         </w:tc>
@@ -1297,7 +1400,15 @@
           </w:tcPr>
           <w:p>
             <w:r>
-              <w:t>De module met de cijfers van eduarte afgemaakt</w:t>
+              <w:t xml:space="preserve">De module met de cijfers van </w:t>
+            </w:r>
+            <w:proofErr w:type="spellStart"/>
+            <w:r>
+              <w:t>eduarte</w:t>
+            </w:r>
+            <w:proofErr w:type="spellEnd"/>
+            <w:r>
+              <w:t xml:space="preserve"> afgemaakt</w:t>
             </w:r>
             <w:r>
               <w:t xml:space="preserve"> </w:t>
@@ -1310,7 +1421,15 @@
           </w:tcPr>
           <w:p>
             <w:r>
-              <w:t>De school resultaten op de spiegel zichtbaar</w:t>
+              <w:t xml:space="preserve">De </w:t>
+            </w:r>
+            <w:proofErr w:type="gramStart"/>
+            <w:r>
+              <w:t>school resultaten</w:t>
+            </w:r>
+            <w:proofErr w:type="gramEnd"/>
+            <w:r>
+              <w:t xml:space="preserve"> op de spiegel zichtbaar</w:t>
             </w:r>
           </w:p>
         </w:tc>
@@ -1438,8 +1557,21 @@
           </w:tcPr>
           <w:p>
             <w:r>
-              <w:t>Met Juriën de module voor de crypto stocks afgemaakt en geplementeerd</w:t>
-            </w:r>
+              <w:t xml:space="preserve">Met </w:t>
+            </w:r>
+            <w:proofErr w:type="spellStart"/>
+            <w:r>
+              <w:t>Juriën</w:t>
+            </w:r>
+            <w:proofErr w:type="spellEnd"/>
+            <w:r>
+              <w:t xml:space="preserve"> de module voor de crypto stocks afgemaakt en </w:t>
+            </w:r>
+            <w:proofErr w:type="spellStart"/>
+            <w:r>
+              <w:t>geplementeerd</w:t>
+            </w:r>
+            <w:proofErr w:type="spellEnd"/>
           </w:p>
         </w:tc>
         <w:tc>
@@ -1507,13 +1639,23 @@
           </w:tcPr>
           <w:p>
             <w:r>
-              <w:t xml:space="preserve">Alles tot 1 script samengevoegd en het werkend gemaakt zonder xammp &amp; </w:t>
-            </w:r>
-          </w:p>
-          <w:p>
+              <w:t xml:space="preserve">Alles tot 1 script samengevoegd en het werkend gemaakt zonder </w:t>
+            </w:r>
+            <w:proofErr w:type="spellStart"/>
+            <w:r>
+              <w:t>xammp</w:t>
+            </w:r>
+            <w:proofErr w:type="spellEnd"/>
+            <w:r>
+              <w:t xml:space="preserve"> &amp; </w:t>
+            </w:r>
+          </w:p>
+          <w:p>
+            <w:proofErr w:type="gramStart"/>
             <w:r>
               <w:t>database</w:t>
             </w:r>
+            <w:proofErr w:type="gramEnd"/>
           </w:p>
         </w:tc>
         <w:tc>
@@ -1572,6 +1714,62 @@
               </w:rPr>
               <w:t>B1-K1-W5</w:t>
             </w:r>
+          </w:p>
+        </w:tc>
+      </w:tr>
+      <w:tr>
+        <w:tc>
+          <w:tcPr>
+            <w:tcW w:w="2300" w:type="dxa"/>
+          </w:tcPr>
+          <w:p>
+            <w:r>
+              <w:t>25-6-2021</w:t>
+            </w:r>
+          </w:p>
+        </w:tc>
+        <w:tc>
+          <w:tcPr>
+            <w:tcW w:w="7058" w:type="dxa"/>
+          </w:tcPr>
+          <w:p>
+            <w:r>
+              <w:t xml:space="preserve">Geheel in C# .NET een </w:t>
+            </w:r>
+            <w:proofErr w:type="spellStart"/>
+            <w:r>
+              <w:t>installer</w:t>
+            </w:r>
+            <w:proofErr w:type="spellEnd"/>
+            <w:r>
+              <w:t xml:space="preserve"> gemaakt die helpt met alle nodige bestanden en installatie</w:t>
+            </w:r>
+          </w:p>
+        </w:tc>
+        <w:tc>
+          <w:tcPr>
+            <w:tcW w:w="3313" w:type="dxa"/>
+          </w:tcPr>
+          <w:p>
+            <w:r>
+              <w:t>Een installatie programma</w:t>
+            </w:r>
+          </w:p>
+        </w:tc>
+        <w:tc>
+          <w:tcPr>
+            <w:tcW w:w="1547" w:type="dxa"/>
+          </w:tcPr>
+          <w:p>
+            <w:pPr>
+              <w:rPr>
+                <w:rFonts w:ascii="Open Sans" w:hAnsi="Open Sans" w:cs="Open Sans"/>
+                <w:color w:val="404E54"/>
+                <w:sz w:val="23"/>
+                <w:szCs w:val="23"/>
+                <w:shd w:val="clear" w:color="auto" w:fill="FFFFFF"/>
+              </w:rPr>
+            </w:pPr>
           </w:p>
         </w:tc>
       </w:tr>

</xml_diff>